<commit_message>
Update Readme with youtube links
</commit_message>
<xml_diff>
--- a/README.txt.docx
+++ b/README.txt.docx
@@ -75,6 +75,7 @@
         <w:t xml:space="preserve"> This parameter counteracted the bias error produced from drift.</w:t>
       </w:r>
     </w:p>
+    <w:p/>
     <w:p>
       <w:pPr>
         <w:rPr>
@@ -122,24 +123,28 @@
       <w:r>
         <w:t xml:space="preserve"> much better when it was added</w:t>
       </w:r>
-      <w:r>
-        <w:t xml:space="preserve">(find </w:t>
-      </w:r>
-      <w:r>
-        <w:t xml:space="preserve">at </w:t>
-      </w:r>
-      <w:r>
-        <w:t>./Vide</w:t>
-      </w:r>
-      <w:r>
-        <w:t>os/I</w:t>
-      </w:r>
-      <w:r>
-        <w:t>_Param_Removed.mp4</w:t>
-      </w:r>
-      <w:r>
-        <w:t>)</w:t>
-      </w:r>
+    </w:p>
+    <w:p>
+      <w:pPr>
+        <w:pStyle w:val="ListParagraph"/>
+      </w:pPr>
+      <w:r>
+        <w:t xml:space="preserve">Check this video </w:t>
+      </w:r>
+      <w:hyperlink r:id="rId7" w:tgtFrame="_blank" w:history="1">
+        <w:r>
+          <w:rPr>
+            <w:rStyle w:val="Hyperlink"/>
+            <w:rFonts w:ascii="Arial" w:hAnsi="Arial" w:cs="Arial"/>
+            <w:color w:val="167AC6"/>
+            <w:sz w:val="17"/>
+            <w:szCs w:val="17"/>
+            <w:bdr w:val="none" w:sz="0" w:space="0" w:color="auto" w:frame="1"/>
+            <w:shd w:val="clear" w:color="auto" w:fill="FFFFFF"/>
+          </w:rPr>
+          <w:t>https://youtu.be/P-YE9cnxS7k</w:t>
+        </w:r>
+      </w:hyperlink>
     </w:p>
     <w:p>
       <w:pPr>
@@ -155,52 +160,117 @@
       <w:r>
         <w:t>D Parameter cause car overshooting to the line</w:t>
       </w:r>
-      <w:r>
-        <w:t>(find</w:t>
-      </w:r>
-      <w:r>
-        <w:t xml:space="preserve"> at </w:t>
-      </w:r>
-      <w:r>
-        <w:t xml:space="preserve"> ./Videos/I</w:t>
-      </w:r>
-      <w:r>
-        <w:t>_Param_Removed.mp4</w:t>
-      </w:r>
-      <w:r>
-        <w:t>)</w:t>
-      </w:r>
     </w:p>
     <w:p>
       <w:pPr>
-        <w:pStyle w:val="Heading1"/>
-      </w:pPr>
-      <w:r>
-        <w:t>Describe how the final hyperparameters were chosen.</w:t>
+        <w:ind w:left="360"/>
+      </w:pPr>
+      <w:r>
+        <w:t xml:space="preserve">     </w:t>
+      </w:r>
+      <w:r>
+        <w:t xml:space="preserve">Check this video </w:t>
+      </w:r>
+      <w:hyperlink r:id="rId8" w:history="1">
+        <w:r>
+          <w:rPr>
+            <w:rStyle w:val="Hyperlink"/>
+          </w:rPr>
+          <w:t>https://youtu.be/famSDgp859M</w:t>
+        </w:r>
+      </w:hyperlink>
+      <w:r>
+        <w:t xml:space="preserve"> </w:t>
       </w:r>
     </w:p>
     <w:p>
-      <w:r>
-        <w:t xml:space="preserve">The parameters are selected with both manually and using Twiddle function.  The algorithm is working as following first I have to tune the parameters(k_p,K_I,K_D) around the correct range then I use Twiddle function to update them to the minimum error. The twiddle algorithm is running at the start of each run it select best parameters value and use it in the calculate. </w:t>
+      <w:pPr>
+        <w:pStyle w:val="ListParagraph"/>
+        <w:numPr>
+          <w:ilvl w:val="0"/>
+          <w:numId w:val="27"/>
+        </w:numPr>
+      </w:pPr>
+      <w:r>
+        <w:t xml:space="preserve">When we add the three </w:t>
+      </w:r>
+      <w:bookmarkStart w:id="0" w:name="_GoBack"/>
+      <w:bookmarkEnd w:id="0"/>
+      <w:r>
+        <w:t>parameters we can see that the car is able to complete properly the lap.</w:t>
       </w:r>
     </w:p>
     <w:p>
+      <w:pPr>
+        <w:pStyle w:val="ListParagraph"/>
+      </w:pPr>
+      <w:r>
+        <w:t xml:space="preserve">Check this video </w:t>
+      </w:r>
+      <w:hyperlink r:id="rId9" w:tgtFrame="_blank" w:history="1">
+        <w:r>
+          <w:rPr>
+            <w:rStyle w:val="Hyperlink"/>
+            <w:rFonts w:ascii="Arial" w:hAnsi="Arial" w:cs="Arial"/>
+            <w:color w:val="167AC6"/>
+            <w:sz w:val="17"/>
+            <w:szCs w:val="17"/>
+            <w:bdr w:val="none" w:sz="0" w:space="0" w:color="auto" w:frame="1"/>
+            <w:shd w:val="clear" w:color="auto" w:fill="FFFFFF"/>
+          </w:rPr>
+          <w:t>https://you</w:t>
+        </w:r>
+        <w:r>
+          <w:rPr>
+            <w:rStyle w:val="Hyperlink"/>
+            <w:rFonts w:ascii="Arial" w:hAnsi="Arial" w:cs="Arial"/>
+            <w:color w:val="167AC6"/>
+            <w:sz w:val="17"/>
+            <w:szCs w:val="17"/>
+            <w:bdr w:val="none" w:sz="0" w:space="0" w:color="auto" w:frame="1"/>
+            <w:shd w:val="clear" w:color="auto" w:fill="FFFFFF"/>
+          </w:rPr>
+          <w:t>t</w:t>
+        </w:r>
+        <w:r>
+          <w:rPr>
+            <w:rStyle w:val="Hyperlink"/>
+            <w:rFonts w:ascii="Arial" w:hAnsi="Arial" w:cs="Arial"/>
+            <w:color w:val="167AC6"/>
+            <w:sz w:val="17"/>
+            <w:szCs w:val="17"/>
+            <w:bdr w:val="none" w:sz="0" w:space="0" w:color="auto" w:frame="1"/>
+            <w:shd w:val="clear" w:color="auto" w:fill="FFFFFF"/>
+          </w:rPr>
+          <w:t>u.be/GVeFY_rhfkM</w:t>
+        </w:r>
+      </w:hyperlink>
+    </w:p>
+    <w:p>
+      <w:pPr>
+        <w:pStyle w:val="Heading1"/>
+      </w:pPr>
+      <w:r>
+        <w:t>Describe how the final hyperparameters were chosen.</w:t>
+      </w:r>
+    </w:p>
+    <w:p>
+      <w:r>
+        <w:t xml:space="preserve">The parameters are selected with both manually and using Twiddle function.  The algorithm is working as following first I have to tune the parameters(k_p,K_I,K_D) around the correct range then I use Twiddle function to update them to the minimum error. The twiddle algorithm is running at the start of each run it select best parameters value and use it in the calculate. </w:t>
+      </w:r>
+    </w:p>
+    <w:p>
       <w:r>
         <w:t xml:space="preserve">The Ranges are selected by an intuition </w:t>
       </w:r>
       <w:r>
-        <w:t>first K_I should be a very small parameter</w:t>
-      </w:r>
-      <w:bookmarkStart w:id="0" w:name="_GoBack"/>
-      <w:bookmarkEnd w:id="0"/>
-      <w:r>
-        <w:t xml:space="preserve"> as it is multiplied by the are of CTE, in the contrast for K_D which should be a big value as it is multiplied by diff.</w:t>
+        <w:t>first K_I should be a very small parameter as it is multiplied by the are of CTE, in the contrast for K_D which should be a big value as it is multiplied by diff.</w:t>
       </w:r>
     </w:p>
     <w:p/>
     <w:p/>
     <w:sectPr>
-      <w:footerReference w:type="default" r:id="rId7"/>
+      <w:footerReference w:type="default" r:id="rId10"/>
       <w:pgSz w:w="12240" w:h="15840"/>
       <w:pgMar w:top="1440" w:right="1440" w:bottom="1440" w:left="1440" w:header="720" w:footer="720" w:gutter="0"/>
       <w:cols w:space="720"/>
@@ -2582,7 +2652,6 @@
     <w:name w:val="Hyperlink"/>
     <w:basedOn w:val="DefaultParagraphFont"/>
     <w:uiPriority w:val="99"/>
-    <w:semiHidden/>
     <w:unhideWhenUsed/>
     <w:rsid w:val="00B66857"/>
     <w:rPr>
@@ -2647,6 +2716,18 @@
       <w:ind w:left="720"/>
       <w:contextualSpacing/>
     </w:pPr>
+  </w:style>
+  <w:style w:type="character" w:styleId="UnresolvedMention">
+    <w:name w:val="Unresolved Mention"/>
+    <w:basedOn w:val="DefaultParagraphFont"/>
+    <w:uiPriority w:val="99"/>
+    <w:semiHidden/>
+    <w:unhideWhenUsed/>
+    <w:rsid w:val="00B63991"/>
+    <w:rPr>
+      <w:color w:val="808080"/>
+      <w:shd w:val="clear" w:color="auto" w:fill="E6E6E6"/>
+    </w:rPr>
   </w:style>
 </w:styles>
 </file>
@@ -2728,6 +2809,13 @@
     <w:pitch w:val="fixed"/>
     <w:sig w:usb0="E10002FF" w:usb1="4000FCFF" w:usb2="00000009" w:usb3="00000000" w:csb0="0000019F" w:csb1="00000000"/>
   </w:font>
+  <w:font w:name="Arial">
+    <w:panose1 w:val="020B0604020202020204"/>
+    <w:charset w:val="00"/>
+    <w:family w:val="swiss"/>
+    <w:pitch w:val="variable"/>
+    <w:sig w:usb0="E0002AFF" w:usb1="C0007843" w:usb2="00000009" w:usb3="00000000" w:csb0="000001FF" w:csb1="00000000"/>
+  </w:font>
   <w:font w:name="Calibri">
     <w:panose1 w:val="020F0502020204030204"/>
     <w:charset w:val="00"/>
@@ -2760,8 +2848,8 @@
     <w:compatSetting w:name="useWord2013TrackBottomHyphenation" w:uri="http://schemas.microsoft.com/office/word" w:val="0"/>
   </w:compat>
   <w:rsids>
-    <w:rsidRoot w:val="006E5CE9"/>
-    <w:rsid w:val="006E5CE9"/>
+    <w:rsidRoot w:val="00903369"/>
+    <w:rsid w:val="00903369"/>
   </w:rsids>
   <m:mathPr>
     <m:mathFont m:val="Cambria Math"/>

</xml_diff>